<commit_message>
implement data consistency lambda function
</commit_message>
<xml_diff>
--- a/Serverless.docx
+++ b/Serverless.docx
@@ -6,6 +6,14 @@
       <w:pPr>
         <w:pStyle w:val="Title"/>
       </w:pPr>
+      <w:r>
+        <w:t>All code is here</w:t>
+      </w:r>
+    </w:p>
+    <w:p>
+      <w:r>
+        <w:t>https://github.com/Seniuk-Vi/awscourseproject/tree/serverless</w:t>
+      </w:r>
     </w:p>
     <w:p>
       <w:pPr>
@@ -31,6 +39,16 @@
       <w:r>
         <w:t>Create Lambda with CF</w:t>
       </w:r>
+      <w:r>
+        <w:t xml:space="preserve">. </w:t>
+      </w:r>
+      <w:proofErr w:type="spellStart"/>
+      <w:proofErr w:type="gramStart"/>
+      <w:r>
+        <w:t>snssqstemplate.yaml</w:t>
+      </w:r>
+      <w:proofErr w:type="spellEnd"/>
+      <w:proofErr w:type="gramEnd"/>
       <w:r>
         <w:br/>
       </w:r>
@@ -96,6 +114,9 @@
         <w:br/>
       </w:r>
       <w:r>
+        <w:rPr>
+          <w:noProof/>
+        </w:rPr>
         <w:drawing>
           <wp:inline distT="0" distB="0" distL="0" distR="0" wp14:anchorId="392B820A" wp14:editId="0C37D35C">
             <wp:extent cx="2307782" cy="5003321"/>
@@ -133,6 +154,380 @@
         </w:drawing>
       </w:r>
     </w:p>
+    <w:p>
+      <w:pPr>
+        <w:pStyle w:val="Title"/>
+      </w:pPr>
+      <w:r>
+        <w:t>Sub task 2</w:t>
+      </w:r>
+    </w:p>
+    <w:p>
+      <w:pPr>
+        <w:pStyle w:val="ListParagraph"/>
+        <w:numPr>
+          <w:ilvl w:val="0"/>
+          <w:numId w:val="2"/>
+        </w:numPr>
+      </w:pPr>
+      <w:r>
+        <w:t>Skipped</w:t>
+      </w:r>
+    </w:p>
+    <w:p/>
+    <w:p>
+      <w:pPr>
+        <w:pStyle w:val="Title"/>
+      </w:pPr>
+      <w:r>
+        <w:t>Sub task 3</w:t>
+      </w:r>
+    </w:p>
+    <w:p>
+      <w:pPr>
+        <w:pStyle w:val="ListParagraph"/>
+        <w:numPr>
+          <w:ilvl w:val="0"/>
+          <w:numId w:val="2"/>
+        </w:numPr>
+      </w:pPr>
+      <w:r>
+        <w:lastRenderedPageBreak/>
+        <w:t>Created Java Lambda function with hibernate</w:t>
+      </w:r>
+      <w:r>
+        <w:br/>
+      </w:r>
+      <w:r>
+        <w:rPr>
+          <w:noProof/>
+        </w:rPr>
+        <w:drawing>
+          <wp:inline distT="0" distB="0" distL="0" distR="0" wp14:anchorId="28D0A05C" wp14:editId="046F76B2">
+            <wp:extent cx="5943600" cy="4504055"/>
+            <wp:effectExtent l="0" t="0" r="0" b="0"/>
+            <wp:docPr id="1828613821" name="Picture 1" descr="A screen shot of a computer program&#10;&#10;Description automatically generated"/>
+            <wp:cNvGraphicFramePr>
+              <a:graphicFrameLocks xmlns:a="http://schemas.openxmlformats.org/drawingml/2006/main" noChangeAspect="1"/>
+            </wp:cNvGraphicFramePr>
+            <a:graphic xmlns:a="http://schemas.openxmlformats.org/drawingml/2006/main">
+              <a:graphicData uri="http://schemas.openxmlformats.org/drawingml/2006/picture">
+                <pic:pic xmlns:pic="http://schemas.openxmlformats.org/drawingml/2006/picture">
+                  <pic:nvPicPr>
+                    <pic:cNvPr id="1828613821" name="Picture 1" descr="A screen shot of a computer program&#10;&#10;Description automatically generated"/>
+                    <pic:cNvPicPr/>
+                  </pic:nvPicPr>
+                  <pic:blipFill>
+                    <a:blip r:embed="rId7"/>
+                    <a:stretch>
+                      <a:fillRect/>
+                    </a:stretch>
+                  </pic:blipFill>
+                  <pic:spPr>
+                    <a:xfrm>
+                      <a:off x="0" y="0"/>
+                      <a:ext cx="5943600" cy="4504055"/>
+                    </a:xfrm>
+                    <a:prstGeom prst="rect">
+                      <a:avLst/>
+                    </a:prstGeom>
+                  </pic:spPr>
+                </pic:pic>
+              </a:graphicData>
+            </a:graphic>
+          </wp:inline>
+        </w:drawing>
+      </w:r>
+    </w:p>
+    <w:p>
+      <w:pPr>
+        <w:pStyle w:val="ListParagraph"/>
+        <w:numPr>
+          <w:ilvl w:val="0"/>
+          <w:numId w:val="2"/>
+        </w:numPr>
+      </w:pPr>
+      <w:r>
+        <w:lastRenderedPageBreak/>
+        <w:t>Dependencies used</w:t>
+      </w:r>
+      <w:r>
+        <w:br/>
+      </w:r>
+      <w:r>
+        <w:rPr>
+          <w:noProof/>
+        </w:rPr>
+        <w:drawing>
+          <wp:inline distT="0" distB="0" distL="0" distR="0" wp14:anchorId="34AFC479" wp14:editId="33C33EC8">
+            <wp:extent cx="3936405" cy="6485324"/>
+            <wp:effectExtent l="0" t="0" r="6985" b="0"/>
+            <wp:docPr id="1871383044" name="Picture 1" descr="A screen shot of a computer program&#10;&#10;Description automatically generated"/>
+            <wp:cNvGraphicFramePr>
+              <a:graphicFrameLocks xmlns:a="http://schemas.openxmlformats.org/drawingml/2006/main" noChangeAspect="1"/>
+            </wp:cNvGraphicFramePr>
+            <a:graphic xmlns:a="http://schemas.openxmlformats.org/drawingml/2006/main">
+              <a:graphicData uri="http://schemas.openxmlformats.org/drawingml/2006/picture">
+                <pic:pic xmlns:pic="http://schemas.openxmlformats.org/drawingml/2006/picture">
+                  <pic:nvPicPr>
+                    <pic:cNvPr id="1871383044" name="Picture 1" descr="A screen shot of a computer program&#10;&#10;Description automatically generated"/>
+                    <pic:cNvPicPr/>
+                  </pic:nvPicPr>
+                  <pic:blipFill>
+                    <a:blip r:embed="rId8"/>
+                    <a:stretch>
+                      <a:fillRect/>
+                    </a:stretch>
+                  </pic:blipFill>
+                  <pic:spPr>
+                    <a:xfrm>
+                      <a:off x="0" y="0"/>
+                      <a:ext cx="3940313" cy="6491763"/>
+                    </a:xfrm>
+                    <a:prstGeom prst="rect">
+                      <a:avLst/>
+                    </a:prstGeom>
+                  </pic:spPr>
+                </pic:pic>
+              </a:graphicData>
+            </a:graphic>
+          </wp:inline>
+        </w:drawing>
+      </w:r>
+    </w:p>
+    <w:p>
+      <w:pPr>
+        <w:pStyle w:val="ListParagraph"/>
+        <w:numPr>
+          <w:ilvl w:val="0"/>
+          <w:numId w:val="2"/>
+        </w:numPr>
+      </w:pPr>
+      <w:r>
+        <w:lastRenderedPageBreak/>
+        <w:t xml:space="preserve">Update CF template to contain </w:t>
+      </w:r>
+      <w:proofErr w:type="spellStart"/>
+      <w:r>
+        <w:t>DataConsistency</w:t>
+      </w:r>
+      <w:proofErr w:type="spellEnd"/>
+      <w:r>
+        <w:t xml:space="preserve"> function</w:t>
+      </w:r>
+      <w:r>
+        <w:br/>
+      </w:r>
+      <w:r>
+        <w:rPr>
+          <w:noProof/>
+        </w:rPr>
+        <w:drawing>
+          <wp:inline distT="0" distB="0" distL="0" distR="0" wp14:anchorId="7D60D046" wp14:editId="71F3F332">
+            <wp:extent cx="5943600" cy="3093720"/>
+            <wp:effectExtent l="0" t="0" r="0" b="0"/>
+            <wp:docPr id="1429354040" name="Picture 1" descr="A screen shot of a computer&#10;&#10;Description automatically generated"/>
+            <wp:cNvGraphicFramePr>
+              <a:graphicFrameLocks xmlns:a="http://schemas.openxmlformats.org/drawingml/2006/main" noChangeAspect="1"/>
+            </wp:cNvGraphicFramePr>
+            <a:graphic xmlns:a="http://schemas.openxmlformats.org/drawingml/2006/main">
+              <a:graphicData uri="http://schemas.openxmlformats.org/drawingml/2006/picture">
+                <pic:pic xmlns:pic="http://schemas.openxmlformats.org/drawingml/2006/picture">
+                  <pic:nvPicPr>
+                    <pic:cNvPr id="1429354040" name="Picture 1" descr="A screen shot of a computer&#10;&#10;Description automatically generated"/>
+                    <pic:cNvPicPr/>
+                  </pic:nvPicPr>
+                  <pic:blipFill>
+                    <a:blip r:embed="rId9"/>
+                    <a:stretch>
+                      <a:fillRect/>
+                    </a:stretch>
+                  </pic:blipFill>
+                  <pic:spPr>
+                    <a:xfrm>
+                      <a:off x="0" y="0"/>
+                      <a:ext cx="5943600" cy="3093720"/>
+                    </a:xfrm>
+                    <a:prstGeom prst="rect">
+                      <a:avLst/>
+                    </a:prstGeom>
+                  </pic:spPr>
+                </pic:pic>
+              </a:graphicData>
+            </a:graphic>
+          </wp:inline>
+        </w:drawing>
+      </w:r>
+    </w:p>
+    <w:p>
+      <w:pPr>
+        <w:pStyle w:val="ListParagraph"/>
+        <w:numPr>
+          <w:ilvl w:val="0"/>
+          <w:numId w:val="2"/>
+        </w:numPr>
+      </w:pPr>
+      <w:r>
+        <w:t>Moved S3 bucket initialization from code to CF and added lambda trigger</w:t>
+      </w:r>
+      <w:r>
+        <w:br/>
+      </w:r>
+      <w:r>
+        <w:rPr>
+          <w:noProof/>
+        </w:rPr>
+        <w:drawing>
+          <wp:inline distT="0" distB="0" distL="0" distR="0" wp14:anchorId="084264B8" wp14:editId="516E25F5">
+            <wp:extent cx="4476750" cy="3876675"/>
+            <wp:effectExtent l="0" t="0" r="0" b="9525"/>
+            <wp:docPr id="1684648003" name="Picture 1"/>
+            <wp:cNvGraphicFramePr>
+              <a:graphicFrameLocks xmlns:a="http://schemas.openxmlformats.org/drawingml/2006/main" noChangeAspect="1"/>
+            </wp:cNvGraphicFramePr>
+            <a:graphic xmlns:a="http://schemas.openxmlformats.org/drawingml/2006/main">
+              <a:graphicData uri="http://schemas.openxmlformats.org/drawingml/2006/picture">
+                <pic:pic xmlns:pic="http://schemas.openxmlformats.org/drawingml/2006/picture">
+                  <pic:nvPicPr>
+                    <pic:cNvPr id="1684648003" name="Picture 1"/>
+                    <pic:cNvPicPr/>
+                  </pic:nvPicPr>
+                  <pic:blipFill>
+                    <a:blip r:embed="rId10"/>
+                    <a:stretch>
+                      <a:fillRect/>
+                    </a:stretch>
+                  </pic:blipFill>
+                  <pic:spPr>
+                    <a:xfrm>
+                      <a:off x="0" y="0"/>
+                      <a:ext cx="4476750" cy="3876675"/>
+                    </a:xfrm>
+                    <a:prstGeom prst="rect">
+                      <a:avLst/>
+                    </a:prstGeom>
+                  </pic:spPr>
+                </pic:pic>
+              </a:graphicData>
+            </a:graphic>
+          </wp:inline>
+        </w:drawing>
+      </w:r>
+      <w:r>
+        <w:br/>
+      </w:r>
+    </w:p>
+    <w:p>
+      <w:pPr>
+        <w:pStyle w:val="ListParagraph"/>
+        <w:numPr>
+          <w:ilvl w:val="0"/>
+          <w:numId w:val="2"/>
+        </w:numPr>
+      </w:pPr>
+      <w:r>
+        <w:lastRenderedPageBreak/>
+        <w:t>Function in AWS</w:t>
+      </w:r>
+      <w:r>
+        <w:br/>
+      </w:r>
+      <w:r>
+        <w:rPr>
+          <w:noProof/>
+        </w:rPr>
+        <w:drawing>
+          <wp:inline distT="0" distB="0" distL="0" distR="0" wp14:anchorId="1CF35F1F" wp14:editId="3EAA66EA">
+            <wp:extent cx="5943600" cy="2704465"/>
+            <wp:effectExtent l="0" t="0" r="0" b="635"/>
+            <wp:docPr id="186099100" name="Picture 1" descr="A screenshot of a computer&#10;&#10;Description automatically generated"/>
+            <wp:cNvGraphicFramePr>
+              <a:graphicFrameLocks xmlns:a="http://schemas.openxmlformats.org/drawingml/2006/main" noChangeAspect="1"/>
+            </wp:cNvGraphicFramePr>
+            <a:graphic xmlns:a="http://schemas.openxmlformats.org/drawingml/2006/main">
+              <a:graphicData uri="http://schemas.openxmlformats.org/drawingml/2006/picture">
+                <pic:pic xmlns:pic="http://schemas.openxmlformats.org/drawingml/2006/picture">
+                  <pic:nvPicPr>
+                    <pic:cNvPr id="186099100" name="Picture 1" descr="A screenshot of a computer&#10;&#10;Description automatically generated"/>
+                    <pic:cNvPicPr/>
+                  </pic:nvPicPr>
+                  <pic:blipFill>
+                    <a:blip r:embed="rId11"/>
+                    <a:stretch>
+                      <a:fillRect/>
+                    </a:stretch>
+                  </pic:blipFill>
+                  <pic:spPr>
+                    <a:xfrm>
+                      <a:off x="0" y="0"/>
+                      <a:ext cx="5943600" cy="2704465"/>
+                    </a:xfrm>
+                    <a:prstGeom prst="rect">
+                      <a:avLst/>
+                    </a:prstGeom>
+                  </pic:spPr>
+                </pic:pic>
+              </a:graphicData>
+            </a:graphic>
+          </wp:inline>
+        </w:drawing>
+      </w:r>
+    </w:p>
+    <w:p>
+      <w:pPr>
+        <w:pStyle w:val="ListParagraph"/>
+        <w:numPr>
+          <w:ilvl w:val="0"/>
+          <w:numId w:val="2"/>
+        </w:numPr>
+      </w:pPr>
+      <w:r>
+        <w:t>Check function logs</w:t>
+      </w:r>
+      <w:r>
+        <w:br/>
+      </w:r>
+      <w:r>
+        <w:rPr>
+          <w:noProof/>
+        </w:rPr>
+        <w:drawing>
+          <wp:inline distT="0" distB="0" distL="0" distR="0" wp14:anchorId="48DDEBE2" wp14:editId="7ADC01B7">
+            <wp:extent cx="5943600" cy="2584450"/>
+            <wp:effectExtent l="0" t="0" r="0" b="6350"/>
+            <wp:docPr id="497912983" name="Picture 1" descr="A screenshot of a computer&#10;&#10;Description automatically generated"/>
+            <wp:cNvGraphicFramePr>
+              <a:graphicFrameLocks xmlns:a="http://schemas.openxmlformats.org/drawingml/2006/main" noChangeAspect="1"/>
+            </wp:cNvGraphicFramePr>
+            <a:graphic xmlns:a="http://schemas.openxmlformats.org/drawingml/2006/main">
+              <a:graphicData uri="http://schemas.openxmlformats.org/drawingml/2006/picture">
+                <pic:pic xmlns:pic="http://schemas.openxmlformats.org/drawingml/2006/picture">
+                  <pic:nvPicPr>
+                    <pic:cNvPr id="497912983" name="Picture 1" descr="A screenshot of a computer&#10;&#10;Description automatically generated"/>
+                    <pic:cNvPicPr/>
+                  </pic:nvPicPr>
+                  <pic:blipFill>
+                    <a:blip r:embed="rId12"/>
+                    <a:stretch>
+                      <a:fillRect/>
+                    </a:stretch>
+                  </pic:blipFill>
+                  <pic:spPr>
+                    <a:xfrm>
+                      <a:off x="0" y="0"/>
+                      <a:ext cx="5943600" cy="2584450"/>
+                    </a:xfrm>
+                    <a:prstGeom prst="rect">
+                      <a:avLst/>
+                    </a:prstGeom>
+                  </pic:spPr>
+                </pic:pic>
+              </a:graphicData>
+            </a:graphic>
+          </wp:inline>
+        </w:drawing>
+      </w:r>
+    </w:p>
     <w:sectPr>
       <w:pgSz w:w="12240" w:h="15840"/>
       <w:pgMar w:top="1440" w:right="1440" w:bottom="1440" w:left="1440" w:header="720" w:footer="720" w:gutter="0"/>
@@ -146,6 +541,92 @@
 <file path=word/numbering.xml><?xml version="1.0" encoding="utf-8"?>
 <w:numbering xmlns:wpc="http://schemas.microsoft.com/office/word/2010/wordprocessingCanvas" xmlns:cx="http://schemas.microsoft.com/office/drawing/2014/chartex" xmlns:cx1="http://schemas.microsoft.com/office/drawing/2015/9/8/chartex" xmlns:cx2="http://schemas.microsoft.com/office/drawing/2015/10/21/chartex" xmlns:cx3="http://schemas.microsoft.com/office/drawing/2016/5/9/chartex" xmlns:cx4="http://schemas.microsoft.com/office/drawing/2016/5/10/chartex" xmlns:cx5="http://schemas.microsoft.com/office/drawing/2016/5/11/chartex" xmlns:cx6="http://schemas.microsoft.com/office/drawing/2016/5/12/chartex" xmlns:cx7="http://schemas.microsoft.com/office/drawing/2016/5/13/chartex" xmlns:cx8="http://schemas.microsoft.com/office/drawing/2016/5/14/chartex" xmlns:mc="http://schemas.openxmlformats.org/markup-compatibility/2006" xmlns:aink="http://schemas.microsoft.com/office/drawing/2016/ink" xmlns:am3d="http://schemas.microsoft.com/office/drawing/2017/model3d" xmlns:o="urn:schemas-microsoft-com:office:office" xmlns:oel="http://schemas.microsoft.com/office/2019/extlst" xmlns:r="http://schemas.openxmlformats.org/officeDocument/2006/relationships" xmlns:m="http://schemas.openxmlformats.org/officeDocument/2006/math" xmlns:v="urn:schemas-microsoft-com:vml" xmlns:wp14="http://schemas.microsoft.com/office/word/2010/wordprocessingDrawing" xmlns:wp="http://schemas.openxmlformats.org/drawingml/2006/wordprocessingDrawing" xmlns:w10="urn:schemas-microsoft-com:office:word" xmlns:w="http://schemas.openxmlformats.org/wordprocessingml/2006/main" xmlns:w14="http://schemas.microsoft.com/office/word/2010/wordml" xmlns:w15="http://schemas.microsoft.com/office/word/2012/wordml" xmlns:w16cex="http://schemas.microsoft.com/office/word/2018/wordml/cex" xmlns:w16cid="http://schemas.microsoft.com/office/word/2016/wordml/cid" xmlns:w16="http://schemas.microsoft.com/office/word/2018/wordml" xmlns:w16du="http://schemas.microsoft.com/office/word/2023/wordml/word16du" xmlns:w16sdtdh="http://schemas.microsoft.com/office/word/2020/wordml/sdtdatahash" xmlns:w16se="http://schemas.microsoft.com/office/word/2015/wordml/symex" xmlns:wpg="http://schemas.microsoft.com/office/word/2010/wordprocessingGroup" xmlns:wpi="http://schemas.microsoft.com/office/word/2010/wordprocessingInk" xmlns:wne="http://schemas.microsoft.com/office/word/2006/wordml" xmlns:wps="http://schemas.microsoft.com/office/word/2010/wordprocessingShape" mc:Ignorable="w14 w15 w16se w16cid w16 w16cex w16sdtdh w16du wp14">
   <w:abstractNum w:abstractNumId="0" w15:restartNumberingAfterBreak="0">
+    <w:nsid w:val="208F399E"/>
+    <w:multiLevelType w:val="hybridMultilevel"/>
+    <w:tmpl w:val="8674993C"/>
+    <w:lvl w:ilvl="0" w:tplc="0409000F">
+      <w:start w:val="1"/>
+      <w:numFmt w:val="decimal"/>
+      <w:lvlText w:val="%1."/>
+      <w:lvlJc w:val="left"/>
+      <w:pPr>
+        <w:ind w:left="720" w:hanging="360"/>
+      </w:pPr>
+    </w:lvl>
+    <w:lvl w:ilvl="1" w:tplc="04090019" w:tentative="1">
+      <w:start w:val="1"/>
+      <w:numFmt w:val="lowerLetter"/>
+      <w:lvlText w:val="%2."/>
+      <w:lvlJc w:val="left"/>
+      <w:pPr>
+        <w:ind w:left="1440" w:hanging="360"/>
+      </w:pPr>
+    </w:lvl>
+    <w:lvl w:ilvl="2" w:tplc="0409001B" w:tentative="1">
+      <w:start w:val="1"/>
+      <w:numFmt w:val="lowerRoman"/>
+      <w:lvlText w:val="%3."/>
+      <w:lvlJc w:val="right"/>
+      <w:pPr>
+        <w:ind w:left="2160" w:hanging="180"/>
+      </w:pPr>
+    </w:lvl>
+    <w:lvl w:ilvl="3" w:tplc="0409000F" w:tentative="1">
+      <w:start w:val="1"/>
+      <w:numFmt w:val="decimal"/>
+      <w:lvlText w:val="%4."/>
+      <w:lvlJc w:val="left"/>
+      <w:pPr>
+        <w:ind w:left="2880" w:hanging="360"/>
+      </w:pPr>
+    </w:lvl>
+    <w:lvl w:ilvl="4" w:tplc="04090019" w:tentative="1">
+      <w:start w:val="1"/>
+      <w:numFmt w:val="lowerLetter"/>
+      <w:lvlText w:val="%5."/>
+      <w:lvlJc w:val="left"/>
+      <w:pPr>
+        <w:ind w:left="3600" w:hanging="360"/>
+      </w:pPr>
+    </w:lvl>
+    <w:lvl w:ilvl="5" w:tplc="0409001B" w:tentative="1">
+      <w:start w:val="1"/>
+      <w:numFmt w:val="lowerRoman"/>
+      <w:lvlText w:val="%6."/>
+      <w:lvlJc w:val="right"/>
+      <w:pPr>
+        <w:ind w:left="4320" w:hanging="180"/>
+      </w:pPr>
+    </w:lvl>
+    <w:lvl w:ilvl="6" w:tplc="0409000F" w:tentative="1">
+      <w:start w:val="1"/>
+      <w:numFmt w:val="decimal"/>
+      <w:lvlText w:val="%7."/>
+      <w:lvlJc w:val="left"/>
+      <w:pPr>
+        <w:ind w:left="5040" w:hanging="360"/>
+      </w:pPr>
+    </w:lvl>
+    <w:lvl w:ilvl="7" w:tplc="04090019" w:tentative="1">
+      <w:start w:val="1"/>
+      <w:numFmt w:val="lowerLetter"/>
+      <w:lvlText w:val="%8."/>
+      <w:lvlJc w:val="left"/>
+      <w:pPr>
+        <w:ind w:left="5760" w:hanging="360"/>
+      </w:pPr>
+    </w:lvl>
+    <w:lvl w:ilvl="8" w:tplc="0409001B" w:tentative="1">
+      <w:start w:val="1"/>
+      <w:numFmt w:val="lowerRoman"/>
+      <w:lvlText w:val="%9."/>
+      <w:lvlJc w:val="right"/>
+      <w:pPr>
+        <w:ind w:left="6480" w:hanging="180"/>
+      </w:pPr>
+    </w:lvl>
+  </w:abstractNum>
+  <w:abstractNum w:abstractNumId="1" w15:restartNumberingAfterBreak="0">
     <w:nsid w:val="4CF35A91"/>
     <w:multiLevelType w:val="hybridMultilevel"/>
     <w:tmpl w:val="50367C26"/>
@@ -231,8 +712,100 @@
       </w:pPr>
     </w:lvl>
   </w:abstractNum>
+  <w:abstractNum w:abstractNumId="2" w15:restartNumberingAfterBreak="0">
+    <w:nsid w:val="51C77DFE"/>
+    <w:multiLevelType w:val="hybridMultilevel"/>
+    <w:tmpl w:val="0E2ABBE2"/>
+    <w:lvl w:ilvl="0" w:tplc="FFFFFFFF">
+      <w:start w:val="1"/>
+      <w:numFmt w:val="decimal"/>
+      <w:lvlText w:val="%1."/>
+      <w:lvlJc w:val="left"/>
+      <w:pPr>
+        <w:ind w:left="720" w:hanging="360"/>
+      </w:pPr>
+    </w:lvl>
+    <w:lvl w:ilvl="1" w:tplc="FFFFFFFF" w:tentative="1">
+      <w:start w:val="1"/>
+      <w:numFmt w:val="lowerLetter"/>
+      <w:lvlText w:val="%2."/>
+      <w:lvlJc w:val="left"/>
+      <w:pPr>
+        <w:ind w:left="1440" w:hanging="360"/>
+      </w:pPr>
+    </w:lvl>
+    <w:lvl w:ilvl="2" w:tplc="FFFFFFFF" w:tentative="1">
+      <w:start w:val="1"/>
+      <w:numFmt w:val="lowerRoman"/>
+      <w:lvlText w:val="%3."/>
+      <w:lvlJc w:val="right"/>
+      <w:pPr>
+        <w:ind w:left="2160" w:hanging="180"/>
+      </w:pPr>
+    </w:lvl>
+    <w:lvl w:ilvl="3" w:tplc="FFFFFFFF" w:tentative="1">
+      <w:start w:val="1"/>
+      <w:numFmt w:val="decimal"/>
+      <w:lvlText w:val="%4."/>
+      <w:lvlJc w:val="left"/>
+      <w:pPr>
+        <w:ind w:left="2880" w:hanging="360"/>
+      </w:pPr>
+    </w:lvl>
+    <w:lvl w:ilvl="4" w:tplc="FFFFFFFF" w:tentative="1">
+      <w:start w:val="1"/>
+      <w:numFmt w:val="lowerLetter"/>
+      <w:lvlText w:val="%5."/>
+      <w:lvlJc w:val="left"/>
+      <w:pPr>
+        <w:ind w:left="3600" w:hanging="360"/>
+      </w:pPr>
+    </w:lvl>
+    <w:lvl w:ilvl="5" w:tplc="FFFFFFFF" w:tentative="1">
+      <w:start w:val="1"/>
+      <w:numFmt w:val="lowerRoman"/>
+      <w:lvlText w:val="%6."/>
+      <w:lvlJc w:val="right"/>
+      <w:pPr>
+        <w:ind w:left="4320" w:hanging="180"/>
+      </w:pPr>
+    </w:lvl>
+    <w:lvl w:ilvl="6" w:tplc="FFFFFFFF" w:tentative="1">
+      <w:start w:val="1"/>
+      <w:numFmt w:val="decimal"/>
+      <w:lvlText w:val="%7."/>
+      <w:lvlJc w:val="left"/>
+      <w:pPr>
+        <w:ind w:left="5040" w:hanging="360"/>
+      </w:pPr>
+    </w:lvl>
+    <w:lvl w:ilvl="7" w:tplc="FFFFFFFF" w:tentative="1">
+      <w:start w:val="1"/>
+      <w:numFmt w:val="lowerLetter"/>
+      <w:lvlText w:val="%8."/>
+      <w:lvlJc w:val="left"/>
+      <w:pPr>
+        <w:ind w:left="5760" w:hanging="360"/>
+      </w:pPr>
+    </w:lvl>
+    <w:lvl w:ilvl="8" w:tplc="FFFFFFFF" w:tentative="1">
+      <w:start w:val="1"/>
+      <w:numFmt w:val="lowerRoman"/>
+      <w:lvlText w:val="%9."/>
+      <w:lvlJc w:val="right"/>
+      <w:pPr>
+        <w:ind w:left="6480" w:hanging="180"/>
+      </w:pPr>
+    </w:lvl>
+  </w:abstractNum>
   <w:num w:numId="1" w16cid:durableId="1697191044">
+    <w:abstractNumId w:val="1"/>
+  </w:num>
+  <w:num w:numId="2" w16cid:durableId="1614552603">
     <w:abstractNumId w:val="0"/>
+  </w:num>
+  <w:num w:numId="3" w16cid:durableId="1312980527">
+    <w:abstractNumId w:val="2"/>
   </w:num>
 </w:numbering>
 </file>
@@ -1154,6 +1727,29 @@
       <w:spacing w:val="5"/>
     </w:rPr>
   </w:style>
+  <w:style w:type="character" w:styleId="Hyperlink">
+    <w:name w:val="Hyperlink"/>
+    <w:basedOn w:val="DefaultParagraphFont"/>
+    <w:uiPriority w:val="99"/>
+    <w:unhideWhenUsed/>
+    <w:rsid w:val="004948A9"/>
+    <w:rPr>
+      <w:color w:val="467886" w:themeColor="hyperlink"/>
+      <w:u w:val="single"/>
+    </w:rPr>
+  </w:style>
+  <w:style w:type="character" w:styleId="UnresolvedMention">
+    <w:name w:val="Unresolved Mention"/>
+    <w:basedOn w:val="DefaultParagraphFont"/>
+    <w:uiPriority w:val="99"/>
+    <w:semiHidden/>
+    <w:unhideWhenUsed/>
+    <w:rsid w:val="004948A9"/>
+    <w:rPr>
+      <w:color w:val="605E5C"/>
+      <w:shd w:val="clear" w:color="auto" w:fill="E1DFDD"/>
+    </w:rPr>
+  </w:style>
 </w:styles>
 </file>
 

</xml_diff>